<commit_message>
feat: sops Update 4
</commit_message>
<xml_diff>
--- a/1-Software Development Lifecycle/Software Development Lifecycle SOPs.docx
+++ b/1-Software Development Lifecycle/Software Development Lifecycle SOPs.docx
@@ -2738,7 +2738,27 @@
                 <w:sz w:val="26"/>
                 <w:szCs w:val="26"/>
               </w:rPr>
-              <w:t>SERVICE REQUEST F</w:t>
+              <w:t>R</w:t>
+            </w:r>
+            <w:r>
+              <w:rPr>
+                <w:rFonts w:asciiTheme="majorBidi" w:hAnsiTheme="majorBidi" w:cstheme="majorBidi"/>
+                <w:b/>
+                <w:bCs/>
+                <w:sz w:val="26"/>
+                <w:szCs w:val="26"/>
+              </w:rPr>
+              <w:t>equest</w:t>
+            </w:r>
+            <w:r>
+              <w:rPr>
+                <w:rFonts w:asciiTheme="majorBidi" w:hAnsiTheme="majorBidi" w:cstheme="majorBidi"/>
+                <w:b/>
+                <w:bCs/>
+                <w:sz w:val="26"/>
+                <w:szCs w:val="26"/>
+              </w:rPr>
+              <w:t xml:space="preserve"> F</w:t>
             </w:r>
             <w:r>
               <w:rPr>

</xml_diff>